<commit_message>
Documentation - Input 02
</commit_message>
<xml_diff>
--- a/Documentation.docx
+++ b/Documentation.docx
@@ -5,14 +5,26 @@
     <w:p>
       <w:pPr>
         <w:pStyle w:val="Titel"/>
+        <w:rPr>
+          <w:lang w:val="en-US"/>
+        </w:rPr>
       </w:pPr>
       <w:proofErr w:type="spellStart"/>
       <w:r>
+        <w:rPr>
+          <w:lang w:val="en-US"/>
+        </w:rPr>
         <w:t>KorfbalStats</w:t>
       </w:r>
       <w:proofErr w:type="spellEnd"/>
     </w:p>
-    <w:p/>
+    <w:p>
+      <w:pPr>
+        <w:rPr>
+          <w:lang w:val="en-US"/>
+        </w:rPr>
+      </w:pPr>
+    </w:p>
     <w:p>
       <w:pPr>
         <w:pStyle w:val="Kop1"/>
@@ -256,6 +268,9 @@
         </w:rPr>
       </w:pPr>
       <w:r>
+        <w:rPr>
+          <w:noProof/>
+        </w:rPr>
         <w:drawing>
           <wp:anchor distT="0" distB="0" distL="114300" distR="114300" simplePos="0" relativeHeight="251661312" behindDoc="0" locked="0" layoutInCell="1" allowOverlap="1" wp14:anchorId="6576402E" wp14:editId="04892152">
             <wp:simplePos x="0" y="0"/>
@@ -386,6 +401,9 @@
         </w:rPr>
       </w:pPr>
       <w:r>
+        <w:rPr>
+          <w:noProof/>
+        </w:rPr>
         <w:drawing>
           <wp:anchor distT="0" distB="0" distL="114300" distR="114300" simplePos="0" relativeHeight="251659264" behindDoc="0" locked="0" layoutInCell="1" allowOverlap="1" wp14:anchorId="533D1ECF" wp14:editId="455CB4C2">
             <wp:simplePos x="0" y="0"/>
@@ -507,6 +525,114 @@
           <w:lang w:val="en-US"/>
         </w:rPr>
         <w:lastRenderedPageBreak/>
+        <w:t>Switching Zones</w:t>
+      </w:r>
+    </w:p>
+    <w:p>
+      <w:pPr>
+        <w:rPr>
+          <w:lang w:val="en-US"/>
+        </w:rPr>
+      </w:pPr>
+      <w:r>
+        <w:rPr>
+          <w:lang w:val="en-US"/>
+        </w:rPr>
+        <w:t>Having the ability to switch between which zone is attacking and which is defending, has a couple of advantages and disadvantages. The main advantage of switching is that the screen has to show only the current four attacking players. This makes it so that the screen is more clean and that the UI can be more spaced out. This way it’s easier for the user to see which player did the action, since there are less players to choose from.</w:t>
+      </w:r>
+    </w:p>
+    <w:p>
+      <w:pPr>
+        <w:rPr>
+          <w:lang w:val="en-US"/>
+        </w:rPr>
+      </w:pPr>
+      <w:r>
+        <w:rPr>
+          <w:lang w:val="en-US"/>
+        </w:rPr>
+        <w:t xml:space="preserve">As an added benefit, the attacking and defending time of </w:t>
+      </w:r>
+      <w:r>
+        <w:rPr>
+          <w:lang w:val="en-US"/>
+        </w:rPr>
+        <w:t xml:space="preserve">each zone can be tracked. This way, the amount of shots and goals can also be compared to the time that it took the zone to get these stats. Otherwise, stats can become quite misleading. </w:t>
+      </w:r>
+    </w:p>
+    <w:p>
+      <w:pPr>
+        <w:rPr>
+          <w:lang w:val="en-US"/>
+        </w:rPr>
+      </w:pPr>
+      <w:r>
+        <w:rPr>
+          <w:lang w:val="en-US"/>
+        </w:rPr>
+        <w:t>Switching zones can be easily implemented in the UI design. The only thing that needs to be added is a button which the user can press, which then performs the necessary actions. Those actions are a couple:</w:t>
+      </w:r>
+    </w:p>
+    <w:p>
+      <w:pPr>
+        <w:pStyle w:val="Lijstalinea"/>
+        <w:numPr>
+          <w:ilvl w:val="0"/>
+          <w:numId w:val="2"/>
+        </w:numPr>
+        <w:rPr>
+          <w:lang w:val="en-US"/>
+        </w:rPr>
+      </w:pPr>
+      <w:r>
+        <w:rPr>
+          <w:lang w:val="en-US"/>
+        </w:rPr>
+        <w:t>Th</w:t>
+      </w:r>
+      <w:r>
+        <w:rPr>
+          <w:lang w:val="en-US"/>
+        </w:rPr>
+        <w:t>e current attacking players need to be changed to the current defending players and vice versa.</w:t>
+      </w:r>
+    </w:p>
+    <w:p>
+      <w:pPr>
+        <w:pStyle w:val="Lijstalinea"/>
+        <w:numPr>
+          <w:ilvl w:val="0"/>
+          <w:numId w:val="2"/>
+        </w:numPr>
+        <w:rPr>
+          <w:lang w:val="en-US"/>
+        </w:rPr>
+      </w:pPr>
+      <w:r>
+        <w:rPr>
+          <w:lang w:val="en-US"/>
+        </w:rPr>
+        <w:t>The time needs to switch from adding to the attacking zone to adding to the other zone, since the zones switch.</w:t>
+      </w:r>
+    </w:p>
+    <w:p>
+      <w:pPr>
+        <w:rPr>
+          <w:lang w:val="en-US"/>
+        </w:rPr>
+      </w:pPr>
+    </w:p>
+    <w:p>
+      <w:pPr>
+        <w:pStyle w:val="Kop2"/>
+        <w:rPr>
+          <w:lang w:val="en-US"/>
+        </w:rPr>
+      </w:pPr>
+      <w:r>
+        <w:rPr>
+          <w:lang w:val="en-US"/>
+        </w:rPr>
         <w:t>Substituting players</w:t>
       </w:r>
     </w:p>
@@ -553,8 +679,145 @@
         </w:rPr>
         <w:t>At the end of this process, there can be, if it enhances the user experience, a screen in which the user can see the data of the substitution in the way it is saved. The user can chose between three buttons: cancel, change or approve. Cancel will simply close the pop-up menu and will not save the substitution. Change will bring the user back to choosing both players that are substituted out and in, for when the user has pressed the wrong player in one or both of the menu’s. The approve button will save the substitution and change the player in the corresponding zone.</w:t>
       </w:r>
+    </w:p>
+    <w:p>
+      <w:pPr>
+        <w:rPr>
+          <w:lang w:val="en-US"/>
+        </w:rPr>
+      </w:pPr>
       <w:bookmarkStart w:id="0" w:name="_GoBack"/>
       <w:bookmarkEnd w:id="0"/>
+    </w:p>
+    <w:p>
+      <w:pPr>
+        <w:pStyle w:val="Kop2"/>
+        <w:rPr>
+          <w:lang w:val="en-US"/>
+        </w:rPr>
+      </w:pPr>
+      <w:r>
+        <w:rPr>
+          <w:lang w:val="en-US"/>
+        </w:rPr>
+        <w:t>Timekeeping</w:t>
+      </w:r>
+    </w:p>
+    <w:p>
+      <w:pPr>
+        <w:rPr>
+          <w:lang w:val="en-US"/>
+        </w:rPr>
+      </w:pPr>
+      <w:r>
+        <w:rPr>
+          <w:lang w:val="en-US"/>
+        </w:rPr>
+        <w:t>On the subject of timekeeping, a couple of things must be in the program. First, the match must be able to be started, paused, un-paused and ended. All these options can be implemented in two buttons. These are inspired by the “Nike Running Club” app’s start, pause, un-pause and stop functions.</w:t>
+      </w:r>
+    </w:p>
+    <w:p>
+      <w:pPr>
+        <w:rPr>
+          <w:lang w:val="en-US"/>
+        </w:rPr>
+      </w:pPr>
+      <w:r>
+        <w:rPr>
+          <w:lang w:val="en-US"/>
+        </w:rPr>
+        <w:t>To start the match, a</w:t>
+      </w:r>
+      <w:r>
+        <w:rPr>
+          <w:lang w:val="en-US"/>
+        </w:rPr>
+        <w:t xml:space="preserve">fter the match is created, there should be a start </w:t>
+      </w:r>
+      <w:r>
+        <w:rPr>
+          <w:lang w:val="en-US"/>
+        </w:rPr>
+        <w:t>button. It should</w:t>
+      </w:r>
+      <w:r>
+        <w:rPr>
+          <w:lang w:val="en-US"/>
+        </w:rPr>
+        <w:t xml:space="preserve"> start the match making </w:t>
+      </w:r>
+      <w:r>
+        <w:rPr>
+          <w:lang w:val="en-US"/>
+        </w:rPr>
+        <w:t xml:space="preserve">it possible for </w:t>
+      </w:r>
+      <w:r>
+        <w:rPr>
+          <w:lang w:val="en-US"/>
+        </w:rPr>
+        <w:t>the user to start collecting data, as well as starting the timer. This button will change</w:t>
+      </w:r>
+      <w:r>
+        <w:rPr>
+          <w:lang w:val="en-US"/>
+        </w:rPr>
+        <w:t xml:space="preserve"> to a pause button after it is pressed. </w:t>
+      </w:r>
+    </w:p>
+    <w:p>
+      <w:pPr>
+        <w:rPr>
+          <w:lang w:val="en-US"/>
+        </w:rPr>
+      </w:pPr>
+      <w:r>
+        <w:rPr>
+          <w:lang w:val="en-US"/>
+        </w:rPr>
+        <w:t xml:space="preserve">The pause button will have the function of being able to pause the match in case of injury or another form of delay. When this button is pressed, it should pause the timer which keeps track of the length of the match and the length of the two zones attacking. It should also push the pause button a little to the side to make space for another button. The pause button should change in an un-pause button. The extra button should be the button to end the match. </w:t>
+      </w:r>
+    </w:p>
+    <w:p>
+      <w:pPr>
+        <w:rPr>
+          <w:lang w:val="en-US"/>
+        </w:rPr>
+      </w:pPr>
+      <w:r>
+        <w:rPr>
+          <w:lang w:val="en-US"/>
+        </w:rPr>
+        <w:lastRenderedPageBreak/>
+        <w:t xml:space="preserve">When the un-pause button is pressed, it should un-pause the time. It should also fade out the button to end the match and turn the button back to a pause button. </w:t>
+      </w:r>
+    </w:p>
+    <w:p>
+      <w:pPr>
+        <w:rPr>
+          <w:lang w:val="en-US"/>
+        </w:rPr>
+      </w:pPr>
+      <w:r>
+        <w:rPr>
+          <w:lang w:val="en-US"/>
+        </w:rPr>
+        <w:t xml:space="preserve">The button to end the match will not work when only pressed. It should be kept pressed for a little while so the match will not close suddenly if someone mis-taps. </w:t>
+      </w:r>
+    </w:p>
+    <w:p>
+      <w:pPr>
+        <w:rPr>
+          <w:lang w:val="en-US"/>
+        </w:rPr>
+      </w:pPr>
+    </w:p>
+    <w:p>
+      <w:pPr>
+        <w:rPr>
+          <w:lang w:val="en-US"/>
+        </w:rPr>
+      </w:pPr>
     </w:p>
     <w:sectPr>
       <w:pgSz w:w="11906" w:h="16838"/>
@@ -569,16 +832,16 @@
 <file path=word/numbering.xml><?xml version="1.0" encoding="utf-8"?>
 <w:numbering xmlns:wpc="http://schemas.microsoft.com/office/word/2010/wordprocessingCanvas" xmlns:cx="http://schemas.microsoft.com/office/drawing/2014/chartex" xmlns:cx1="http://schemas.microsoft.com/office/drawing/2015/9/8/chartex" xmlns:cx2="http://schemas.microsoft.com/office/drawing/2015/10/21/chartex" xmlns:cx3="http://schemas.microsoft.com/office/drawing/2016/5/9/chartex" xmlns:cx4="http://schemas.microsoft.com/office/drawing/2016/5/10/chartex" xmlns:cx5="http://schemas.microsoft.com/office/drawing/2016/5/11/chartex" xmlns:cx6="http://schemas.microsoft.com/office/drawing/2016/5/12/chartex" xmlns:cx7="http://schemas.microsoft.com/office/drawing/2016/5/13/chartex" xmlns:cx8="http://schemas.microsoft.com/office/drawing/2016/5/14/chartex" xmlns:mc="http://schemas.openxmlformats.org/markup-compatibility/2006" xmlns:aink="http://schemas.microsoft.com/office/drawing/2016/ink" xmlns:am3d="http://schemas.microsoft.com/office/drawing/2017/model3d" xmlns:o="urn:schemas-microsoft-com:office:office" xmlns:r="http://schemas.openxmlformats.org/officeDocument/2006/relationships" xmlns:m="http://schemas.openxmlformats.org/officeDocument/2006/math" xmlns:v="urn:schemas-microsoft-com:vml" xmlns:wp14="http://schemas.microsoft.com/office/word/2010/wordprocessingDrawing" xmlns:wp="http://schemas.openxmlformats.org/drawingml/2006/wordprocessingDrawing" xmlns:w10="urn:schemas-microsoft-com:office:word" xmlns:w="http://schemas.openxmlformats.org/wordprocessingml/2006/main" xmlns:w14="http://schemas.microsoft.com/office/word/2010/wordml" xmlns:w15="http://schemas.microsoft.com/office/word/2012/wordml" xmlns:w16cid="http://schemas.microsoft.com/office/word/2016/wordml/cid" xmlns:w16se="http://schemas.microsoft.com/office/word/2015/wordml/symex" xmlns:wpg="http://schemas.microsoft.com/office/word/2010/wordprocessingGroup" xmlns:wpi="http://schemas.microsoft.com/office/word/2010/wordprocessingInk" xmlns:wne="http://schemas.microsoft.com/office/word/2006/wordml" xmlns:wps="http://schemas.microsoft.com/office/word/2010/wordprocessingShape" mc:Ignorable="w14 w15 w16se w16cid wp14">
   <w:abstractNum w:abstractNumId="0" w15:restartNumberingAfterBreak="0">
-    <w:nsid w:val="366456E4"/>
+    <w:nsid w:val="16DE6ADB"/>
     <w:multiLevelType w:val="hybridMultilevel"/>
-    <w:tmpl w:val="4A5E587C"/>
+    <w:tmpl w:val="31D2D618"/>
     <w:lvl w:ilvl="0" w:tplc="04130001">
       <w:start w:val="1"/>
       <w:numFmt w:val="bullet"/>
       <w:lvlText w:val=""/>
       <w:lvlJc w:val="left"/>
       <w:pPr>
-        <w:ind w:left="765" w:hanging="360"/>
+        <w:ind w:left="720" w:hanging="360"/>
       </w:pPr>
       <w:rPr>
         <w:rFonts w:ascii="Symbol" w:hAnsi="Symbol" w:hint="default"/>
@@ -590,7 +853,7 @@
       <w:lvlText w:val="o"/>
       <w:lvlJc w:val="left"/>
       <w:pPr>
-        <w:ind w:left="1485" w:hanging="360"/>
+        <w:ind w:left="1440" w:hanging="360"/>
       </w:pPr>
       <w:rPr>
         <w:rFonts w:ascii="Courier New" w:hAnsi="Courier New" w:cs="Courier New" w:hint="default"/>
@@ -602,7 +865,7 @@
       <w:lvlText w:val=""/>
       <w:lvlJc w:val="left"/>
       <w:pPr>
-        <w:ind w:left="2205" w:hanging="360"/>
+        <w:ind w:left="2160" w:hanging="360"/>
       </w:pPr>
       <w:rPr>
         <w:rFonts w:ascii="Wingdings" w:hAnsi="Wingdings" w:hint="default"/>
@@ -614,7 +877,7 @@
       <w:lvlText w:val=""/>
       <w:lvlJc w:val="left"/>
       <w:pPr>
-        <w:ind w:left="2925" w:hanging="360"/>
+        <w:ind w:left="2880" w:hanging="360"/>
       </w:pPr>
       <w:rPr>
         <w:rFonts w:ascii="Symbol" w:hAnsi="Symbol" w:hint="default"/>
@@ -626,7 +889,7 @@
       <w:lvlText w:val="o"/>
       <w:lvlJc w:val="left"/>
       <w:pPr>
-        <w:ind w:left="3645" w:hanging="360"/>
+        <w:ind w:left="3600" w:hanging="360"/>
       </w:pPr>
       <w:rPr>
         <w:rFonts w:ascii="Courier New" w:hAnsi="Courier New" w:cs="Courier New" w:hint="default"/>
@@ -638,7 +901,7 @@
       <w:lvlText w:val=""/>
       <w:lvlJc w:val="left"/>
       <w:pPr>
-        <w:ind w:left="4365" w:hanging="360"/>
+        <w:ind w:left="4320" w:hanging="360"/>
       </w:pPr>
       <w:rPr>
         <w:rFonts w:ascii="Wingdings" w:hAnsi="Wingdings" w:hint="default"/>
@@ -650,7 +913,7 @@
       <w:lvlText w:val=""/>
       <w:lvlJc w:val="left"/>
       <w:pPr>
-        <w:ind w:left="5085" w:hanging="360"/>
+        <w:ind w:left="5040" w:hanging="360"/>
       </w:pPr>
       <w:rPr>
         <w:rFonts w:ascii="Symbol" w:hAnsi="Symbol" w:hint="default"/>
@@ -662,7 +925,7 @@
       <w:lvlText w:val="o"/>
       <w:lvlJc w:val="left"/>
       <w:pPr>
-        <w:ind w:left="5805" w:hanging="360"/>
+        <w:ind w:left="5760" w:hanging="360"/>
       </w:pPr>
       <w:rPr>
         <w:rFonts w:ascii="Courier New" w:hAnsi="Courier New" w:cs="Courier New" w:hint="default"/>
@@ -674,6 +937,119 @@
       <w:lvlText w:val=""/>
       <w:lvlJc w:val="left"/>
       <w:pPr>
+        <w:ind w:left="6480" w:hanging="360"/>
+      </w:pPr>
+      <w:rPr>
+        <w:rFonts w:ascii="Wingdings" w:hAnsi="Wingdings" w:hint="default"/>
+      </w:rPr>
+    </w:lvl>
+  </w:abstractNum>
+  <w:abstractNum w:abstractNumId="1" w15:restartNumberingAfterBreak="0">
+    <w:nsid w:val="366456E4"/>
+    <w:multiLevelType w:val="hybridMultilevel"/>
+    <w:tmpl w:val="4A5E587C"/>
+    <w:lvl w:ilvl="0" w:tplc="04130001">
+      <w:start w:val="1"/>
+      <w:numFmt w:val="bullet"/>
+      <w:lvlText w:val=""/>
+      <w:lvlJc w:val="left"/>
+      <w:pPr>
+        <w:ind w:left="765" w:hanging="360"/>
+      </w:pPr>
+      <w:rPr>
+        <w:rFonts w:ascii="Symbol" w:hAnsi="Symbol" w:hint="default"/>
+      </w:rPr>
+    </w:lvl>
+    <w:lvl w:ilvl="1" w:tplc="04130003" w:tentative="1">
+      <w:start w:val="1"/>
+      <w:numFmt w:val="bullet"/>
+      <w:lvlText w:val="o"/>
+      <w:lvlJc w:val="left"/>
+      <w:pPr>
+        <w:ind w:left="1485" w:hanging="360"/>
+      </w:pPr>
+      <w:rPr>
+        <w:rFonts w:ascii="Courier New" w:hAnsi="Courier New" w:cs="Courier New" w:hint="default"/>
+      </w:rPr>
+    </w:lvl>
+    <w:lvl w:ilvl="2" w:tplc="04130005" w:tentative="1">
+      <w:start w:val="1"/>
+      <w:numFmt w:val="bullet"/>
+      <w:lvlText w:val=""/>
+      <w:lvlJc w:val="left"/>
+      <w:pPr>
+        <w:ind w:left="2205" w:hanging="360"/>
+      </w:pPr>
+      <w:rPr>
+        <w:rFonts w:ascii="Wingdings" w:hAnsi="Wingdings" w:hint="default"/>
+      </w:rPr>
+    </w:lvl>
+    <w:lvl w:ilvl="3" w:tplc="04130001" w:tentative="1">
+      <w:start w:val="1"/>
+      <w:numFmt w:val="bullet"/>
+      <w:lvlText w:val=""/>
+      <w:lvlJc w:val="left"/>
+      <w:pPr>
+        <w:ind w:left="2925" w:hanging="360"/>
+      </w:pPr>
+      <w:rPr>
+        <w:rFonts w:ascii="Symbol" w:hAnsi="Symbol" w:hint="default"/>
+      </w:rPr>
+    </w:lvl>
+    <w:lvl w:ilvl="4" w:tplc="04130003" w:tentative="1">
+      <w:start w:val="1"/>
+      <w:numFmt w:val="bullet"/>
+      <w:lvlText w:val="o"/>
+      <w:lvlJc w:val="left"/>
+      <w:pPr>
+        <w:ind w:left="3645" w:hanging="360"/>
+      </w:pPr>
+      <w:rPr>
+        <w:rFonts w:ascii="Courier New" w:hAnsi="Courier New" w:cs="Courier New" w:hint="default"/>
+      </w:rPr>
+    </w:lvl>
+    <w:lvl w:ilvl="5" w:tplc="04130005" w:tentative="1">
+      <w:start w:val="1"/>
+      <w:numFmt w:val="bullet"/>
+      <w:lvlText w:val=""/>
+      <w:lvlJc w:val="left"/>
+      <w:pPr>
+        <w:ind w:left="4365" w:hanging="360"/>
+      </w:pPr>
+      <w:rPr>
+        <w:rFonts w:ascii="Wingdings" w:hAnsi="Wingdings" w:hint="default"/>
+      </w:rPr>
+    </w:lvl>
+    <w:lvl w:ilvl="6" w:tplc="04130001" w:tentative="1">
+      <w:start w:val="1"/>
+      <w:numFmt w:val="bullet"/>
+      <w:lvlText w:val=""/>
+      <w:lvlJc w:val="left"/>
+      <w:pPr>
+        <w:ind w:left="5085" w:hanging="360"/>
+      </w:pPr>
+      <w:rPr>
+        <w:rFonts w:ascii="Symbol" w:hAnsi="Symbol" w:hint="default"/>
+      </w:rPr>
+    </w:lvl>
+    <w:lvl w:ilvl="7" w:tplc="04130003" w:tentative="1">
+      <w:start w:val="1"/>
+      <w:numFmt w:val="bullet"/>
+      <w:lvlText w:val="o"/>
+      <w:lvlJc w:val="left"/>
+      <w:pPr>
+        <w:ind w:left="5805" w:hanging="360"/>
+      </w:pPr>
+      <w:rPr>
+        <w:rFonts w:ascii="Courier New" w:hAnsi="Courier New" w:cs="Courier New" w:hint="default"/>
+      </w:rPr>
+    </w:lvl>
+    <w:lvl w:ilvl="8" w:tplc="04130005" w:tentative="1">
+      <w:start w:val="1"/>
+      <w:numFmt w:val="bullet"/>
+      <w:lvlText w:val=""/>
+      <w:lvlJc w:val="left"/>
+      <w:pPr>
         <w:ind w:left="6525" w:hanging="360"/>
       </w:pPr>
       <w:rPr>
@@ -682,6 +1058,9 @@
     </w:lvl>
   </w:abstractNum>
   <w:num w:numId="1">
+    <w:abstractNumId w:val="1"/>
+  </w:num>
+  <w:num w:numId="2">
     <w:abstractNumId w:val="0"/>
   </w:num>
 </w:numbering>
@@ -810,6 +1189,7 @@
     <w:lsdException w:name="HTML Sample" w:semiHidden="1" w:unhideWhenUsed="1"/>
     <w:lsdException w:name="HTML Typewriter" w:semiHidden="1" w:unhideWhenUsed="1"/>
     <w:lsdException w:name="HTML Variable" w:semiHidden="1" w:unhideWhenUsed="1"/>
+    <w:lsdException w:name="Normal Table" w:semiHidden="1" w:unhideWhenUsed="1"/>
     <w:lsdException w:name="annotation subject" w:semiHidden="1" w:unhideWhenUsed="1"/>
     <w:lsdException w:name="No List" w:semiHidden="1" w:unhideWhenUsed="1"/>
     <w:lsdException w:name="Outline List 1" w:semiHidden="1" w:unhideWhenUsed="1"/>
@@ -856,8 +1236,10 @@
     <w:lsdException w:name="Table Subtle 2" w:semiHidden="1" w:unhideWhenUsed="1"/>
     <w:lsdException w:name="Table Web 1" w:semiHidden="1" w:unhideWhenUsed="1"/>
     <w:lsdException w:name="Table Web 2" w:semiHidden="1" w:unhideWhenUsed="1"/>
+    <w:lsdException w:name="Table Web 3" w:semiHidden="1" w:unhideWhenUsed="1"/>
     <w:lsdException w:name="Balloon Text" w:semiHidden="1" w:unhideWhenUsed="1"/>
     <w:lsdException w:name="Table Grid" w:uiPriority="39"/>
+    <w:lsdException w:name="Table Theme" w:semiHidden="1" w:unhideWhenUsed="1"/>
     <w:lsdException w:name="Placeholder Text" w:semiHidden="1"/>
     <w:lsdException w:name="No Spacing" w:uiPriority="1" w:qFormat="1"/>
     <w:lsdException w:name="Light Shading" w:uiPriority="60"/>
@@ -1562,7 +1944,7 @@
 </file>
 
 <file path=customXml/itemProps1.xml><?xml version="1.0" encoding="utf-8"?>
-<ds:datastoreItem xmlns:ds="http://schemas.openxmlformats.org/officeDocument/2006/customXml" ds:itemID="{DD056887-9925-4AA5-8901-C737B7403693}">
+<ds:datastoreItem xmlns:ds="http://schemas.openxmlformats.org/officeDocument/2006/customXml" ds:itemID="{10A2B47E-DEA7-4223-B66D-A2E3996E0A9E}">
   <ds:schemaRefs>
     <ds:schemaRef ds:uri="http://schemas.openxmlformats.org/officeDocument/2006/bibliography"/>
   </ds:schemaRefs>

</xml_diff>